<commit_message>
Added register and derigster Zoom
</commit_message>
<xml_diff>
--- a/documents/01_PM/FRVA_SPMP.docx
+++ b/documents/01_PM/FRVA_SPMP.docx
@@ -458,8 +458,54 @@
 </w:ftr>
 </file>
 
-<file path=word/header1.xml><?xml version="1.0" encoding="UTF-8" standalone="yes"?>
-<w:hdr xmlns:o="urn:schemas-microsoft-com:office:office" xmlns:r="http://schemas.openxmlformats.org/officeDocument/2006/relationships" xmlns:v="urn:schemas-microsoft-com:vml" xmlns:w="http://schemas.openxmlformats.org/wordprocessingml/2006/main" xmlns:w10="urn:schemas-microsoft-com:office:word" xmlns:wp="http://schemas.openxmlformats.org/drawingml/2006/wordprocessingDrawing" xmlns:wps="http://schemas.microsoft.com/office/word/2010/wordprocessingShape" xmlns:wpg="http://schemas.microsoft.com/office/word/2010/wordprocessingGroup" xmlns:mc="http://schemas.openxmlformats.org/markup-compatibility/2006" xmlns:wp14="http://schemas.microsoft.com/office/word/2010/wordprocessingDrawing" xmlns:w14="http://schemas.microsoft.com/office/word/2010/wordml" mc:Ignorable="w14 wp14"><w:p><w:pPr><w:pStyle w:val="Header"/><w:tabs><w:tab w:val="center" w:pos="4536" w:leader="none"/><w:tab w:val="right" w:pos="9072" w:leader="none"/><w:tab w:val="right" w:pos="9360" w:leader="none"/></w:tabs><w:rPr><w:i/><w:i/><w:color w:val="808080" w:themeColor="background1" w:themeShade="80"/><w:sz w:val="20"/><w:szCs w:val="20"/></w:rPr></w:pPr><w:r><w:rPr><w:i/><w:color w:val="808080" w:themeColor="background1" w:themeShade="80"/><w:sz w:val="20"/><w:szCs w:val="20"/></w:rPr><w:drawing><wp:anchor behindDoc="0" distT="0" distB="2540" distL="114300" distR="114300" simplePos="0" locked="0" layoutInCell="1" allowOverlap="1" relativeHeight="2"><wp:simplePos x="0" y="0"/><wp:positionH relativeFrom="page"><wp:posOffset>648335</wp:posOffset></wp:positionH><wp:positionV relativeFrom="page"><wp:posOffset>252095</wp:posOffset></wp:positionV><wp:extent cx="2325370" cy="360045"/><wp:effectExtent l="0" t="0" r="0" b="0"/><wp:wrapTight wrapText="bothSides"><wp:wrapPolygon edited="0"><wp:start x="-82" y="0"/><wp:lineTo x="-82" y="20514"/><wp:lineTo x="21404" y="20514"/><wp:lineTo x="21404" y="0"/><wp:lineTo x="-82" y="0"/></wp:wrapPolygon></wp:wrapTight><wp:docPr id="4" name="Grafik 1" descr="U:\_FHNW\Vorlagen\Verschiedene Hochschulen RICHTIG\Bilder\HT.png"></wp:docPr><wp:cNvGraphicFramePr><a:graphicFrameLocks xmlns:a="http://schemas.openxmlformats.org/drawingml/2006/main" noChangeAspect="1"/></wp:cNvGraphicFramePr><a:graphic xmlns:a="http://schemas.openxmlformats.org/drawingml/2006/main"><a:graphicData uri="http://schemas.openxmlformats.org/drawingml/2006/picture"><pic:pic xmlns:pic="http://schemas.openxmlformats.org/drawingml/2006/picture"><pic:nvPicPr><pic:cNvPr id="4" name="Grafik 1" descr="U:\_FHNW\Vorlagen\Verschiedene Hochschulen RICHTIG\Bilder\HT.png"></pic:cNvPr><pic:cNvPicPr><a:picLocks noChangeAspect="1" noChangeArrowheads="1"/></pic:cNvPicPr></pic:nvPicPr><pic:blipFill><a:blip r:embed="rId1"></a:blip><a:stretch><a:fillRect/></a:stretch></pic:blipFill><pic:spPr bwMode="auto"><a:xfrm><a:off x="0" y="0"/><a:ext cx="2325370" cy="360045"/></a:xfrm><a:prstGeom prst="rect"><a:avLst/></a:prstGeom></pic:spPr></pic:pic></a:graphicData></a:graphic></wp:anchor></w:drawing></w:r></w:sdtContent></w:sdt></w:p></w:hdr>
+<file path=word/header1.xml><?xml version="1.0" encoding="utf-8"?>
+<w:hdr xmlns:o="urn:schemas-microsoft-com:office:office" xmlns:r="http://schemas.openxmlformats.org/officeDocument/2006/relationships" xmlns:v="urn:schemas-microsoft-com:vml" xmlns:w="http://schemas.openxmlformats.org/wordprocessingml/2006/main" xmlns:w10="urn:schemas-microsoft-com:office:word" xmlns:wp="http://schemas.openxmlformats.org/drawingml/2006/wordprocessingDrawing" xmlns:wps="http://schemas.microsoft.com/office/word/2010/wordprocessingShape" xmlns:wpg="http://schemas.microsoft.com/office/word/2010/wordprocessingGroup" xmlns:mc="http://schemas.openxmlformats.org/markup-compatibility/2006" xmlns:wp14="http://schemas.microsoft.com/office/word/2010/wordprocessingDrawing" xmlns:w14="http://schemas.microsoft.com/office/word/2010/wordml" mc:Ignorable="w14 wp14">
+  <w:p>
+    <w:pPr>
+      <w:pStyle w:val="Header"/>
+      <w:rPr/>
+    </w:pPr>
+    <w:r>
+      <w:rPr/>
+    </w:r>
+  </w:p>
+  <w:p>
+    <w:pPr>
+      <w:pStyle w:val="Header"/>
+      <w:rPr/>
+    </w:pPr>
+    <w:r>
+      <w:rPr/>
+    </w:r>
+  </w:p>
+  <w:p>
+    <w:pPr>
+      <w:pStyle w:val="Header"/>
+      <w:rPr/>
+    </w:pPr>
+    <w:r>
+      <w:rPr/>
+    </w:r>
+  </w:p>
+  <w:p>
+    <w:pPr>
+      <w:pStyle w:val="Header"/>
+      <w:rPr/>
+    </w:pPr>
+    <w:r>
+      <w:rPr/>
+    </w:r>
+  </w:p>
+  <w:p>
+    <w:pPr>
+      <w:pStyle w:val="Header"/>
+      <w:rPr/>
+    </w:pPr>
+    <w:r>
+      <w:rPr/>
+    </w:r>
+  </w:p>
+</w:hdr>
 </file>
 
 <file path=word/header2.xml><?xml version="1.0" encoding="utf-8"?>

</xml_diff>